<commit_message>
Pro-2 MVC- Web Profile
All updated
</commit_message>
<xml_diff>
--- a/Week-5/HPICalculator/HPICalculator/House Price Calculator.docx
+++ b/Week-5/HPICalculator/HPICalculator/House Price Calculator.docx
@@ -1,6 +1,6 @@
 
 <file path=word/document.xml><?xml version="1.0" encoding="utf-8"?>
-<w:document xmlns:wpc="http://schemas.microsoft.com/office/word/2010/wordprocessingCanvas" xmlns:mo="http://schemas.microsoft.com/office/mac/office/2008/main" xmlns:mc="http://schemas.openxmlformats.org/markup-compatibility/2006" xmlns:mv="urn:schemas-microsoft-com:mac:vml" xmlns:o="urn:schemas-microsoft-com:office:office" xmlns:r="http://schemas.openxmlformats.org/officeDocument/2006/relationships" xmlns:m="http://schemas.openxmlformats.org/officeDocument/2006/math" xmlns:v="urn:schemas-microsoft-com:vml" xmlns:wp14="http://schemas.microsoft.com/office/word/2010/wordprocessingDrawing" xmlns:wp="http://schemas.openxmlformats.org/drawingml/2006/wordprocessingDrawing" xmlns:w10="urn:schemas-microsoft-com:office:word" xmlns:w="http://schemas.openxmlformats.org/wordprocessingml/2006/main" xmlns:w14="http://schemas.microsoft.com/office/word/2010/wordml" xmlns:wpg="http://schemas.microsoft.com/office/word/2010/wordprocessingGroup" xmlns:wpi="http://schemas.microsoft.com/office/word/2010/wordprocessingInk" xmlns:wne="http://schemas.microsoft.com/office/word/2006/wordml" xmlns:wps="http://schemas.microsoft.com/office/word/2010/wordprocessingShape" mc:Ignorable="w14 wp14">
+<w:document xmlns:ve="http://schemas.openxmlformats.org/markup-compatibility/2006" xmlns:o="urn:schemas-microsoft-com:office:office" xmlns:r="http://schemas.openxmlformats.org/officeDocument/2006/relationships" xmlns:m="http://schemas.openxmlformats.org/officeDocument/2006/math" xmlns:v="urn:schemas-microsoft-com:vml" xmlns:wp="http://schemas.openxmlformats.org/drawingml/2006/wordprocessingDrawing" xmlns:w10="urn:schemas-microsoft-com:office:word" xmlns:w="http://schemas.openxmlformats.org/wordprocessingml/2006/main" xmlns:wne="http://schemas.microsoft.com/office/word/2006/wordml">
   <w:body>
     <w:p>
       <w:pPr>
@@ -9,6 +9,9 @@
           <w:u w:val="single"/>
         </w:rPr>
       </w:pPr>
+      <w:bookmarkStart w:id="0" w:name="OLE_LINK1"/>
+      <w:bookmarkStart w:id="1" w:name="OLE_LINK2"/>
+      <w:bookmarkStart w:id="2" w:name="OLE_LINK3"/>
       <w:r>
         <w:rPr>
           <w:b/>
@@ -213,6 +216,9 @@
         <w:t xml:space="preserve">Resources: Land registry data </w:t>
       </w:r>
     </w:p>
+    <w:bookmarkEnd w:id="0"/>
+    <w:bookmarkEnd w:id="1"/>
+    <w:bookmarkEnd w:id="2"/>
     <w:p/>
     <w:p>
       <w:pPr>
@@ -297,7 +303,7 @@
           <w:rFonts w:ascii="Helvetica" w:hAnsi="Helvetica" w:cs="Helvetica"/>
         </w:rPr>
       </w:pPr>
-      <w:hyperlink r:id="rId6" w:anchor="calculating-the-uk-hpi" w:history="1">
+      <w:hyperlink r:id="rId5" w:anchor="calculating-the-uk-hpi" w:history="1">
         <w:r>
           <w:rPr>
             <w:rFonts w:ascii="Helvetica" w:hAnsi="Helvetica" w:cs="Helvetica"/>
@@ -357,7 +363,7 @@
           <w:rFonts w:ascii="Helvetica" w:hAnsi="Helvetica" w:cs="Helvetica"/>
         </w:rPr>
       </w:pPr>
-      <w:hyperlink r:id="rId7" w:history="1">
+      <w:hyperlink r:id="rId6" w:history="1">
         <w:r>
           <w:rPr>
             <w:rFonts w:ascii="Helvetica" w:hAnsi="Helvetica" w:cs="Helvetica"/>
@@ -417,7 +423,7 @@
           <w:rFonts w:ascii="Helvetica" w:hAnsi="Helvetica" w:cs="Helvetica"/>
         </w:rPr>
       </w:pPr>
-      <w:hyperlink r:id="rId8" w:history="1">
+      <w:hyperlink r:id="rId7" w:history="1">
         <w:r>
           <w:rPr>
             <w:rFonts w:ascii="Helvetica" w:hAnsi="Helvetica" w:cs="Helvetica"/>
@@ -434,7 +440,7 @@
       </w:pPr>
     </w:p>
     <w:p>
-      <w:hyperlink r:id="rId9" w:anchor="ppd" w:history="1">
+      <w:hyperlink r:id="rId8" w:anchor="ppd" w:history="1">
         <w:r>
           <w:rPr>
             <w:rFonts w:ascii="Helvetica" w:hAnsi="Helvetica" w:cs="Helvetica"/>
@@ -449,8 +455,8 @@
       </w:pPr>
     </w:p>
     <w:p>
-      <w:bookmarkStart w:id="0" w:name="_GoBack"/>
-      <w:bookmarkEnd w:id="0"/>
+      <w:bookmarkStart w:id="3" w:name="_GoBack"/>
+      <w:bookmarkEnd w:id="3"/>
       <w:r>
         <w:t>http://www.mouseprice.com/area-guide/price-trends/ha5</w:t>
       </w:r>
@@ -469,7 +475,7 @@
 </file>
 
 <file path=word/numbering.xml><?xml version="1.0" encoding="utf-8"?>
-<w:numbering xmlns:wpc="http://schemas.microsoft.com/office/word/2010/wordprocessingCanvas" xmlns:mo="http://schemas.microsoft.com/office/mac/office/2008/main" xmlns:mc="http://schemas.openxmlformats.org/markup-compatibility/2006" xmlns:mv="urn:schemas-microsoft-com:mac:vml" xmlns:o="urn:schemas-microsoft-com:office:office" xmlns:r="http://schemas.openxmlformats.org/officeDocument/2006/relationships" xmlns:m="http://schemas.openxmlformats.org/officeDocument/2006/math" xmlns:v="urn:schemas-microsoft-com:vml" xmlns:wp14="http://schemas.microsoft.com/office/word/2010/wordprocessingDrawing" xmlns:wp="http://schemas.openxmlformats.org/drawingml/2006/wordprocessingDrawing" xmlns:w10="urn:schemas-microsoft-com:office:word" xmlns:w="http://schemas.openxmlformats.org/wordprocessingml/2006/main" xmlns:w14="http://schemas.microsoft.com/office/word/2010/wordml" xmlns:wpg="http://schemas.microsoft.com/office/word/2010/wordprocessingGroup" xmlns:wpi="http://schemas.microsoft.com/office/word/2010/wordprocessingInk" xmlns:wne="http://schemas.microsoft.com/office/word/2006/wordml" xmlns:wps="http://schemas.microsoft.com/office/word/2010/wordprocessingShape" mc:Ignorable="w14 wp14">
+<w:numbering xmlns:ve="http://schemas.openxmlformats.org/markup-compatibility/2006" xmlns:o="urn:schemas-microsoft-com:office:office" xmlns:r="http://schemas.openxmlformats.org/officeDocument/2006/relationships" xmlns:m="http://schemas.openxmlformats.org/officeDocument/2006/math" xmlns:v="urn:schemas-microsoft-com:vml" xmlns:wp="http://schemas.openxmlformats.org/drawingml/2006/wordprocessingDrawing" xmlns:w10="urn:schemas-microsoft-com:office:word" xmlns:w="http://schemas.openxmlformats.org/wordprocessingml/2006/main" xmlns:wne="http://schemas.microsoft.com/office/word/2006/wordml">
   <w:abstractNum w:abstractNumId="0">
     <w:nsid w:val="00000001"/>
     <w:multiLevelType w:val="hybridMultilevel"/>
@@ -715,7 +721,7 @@
 </file>
 
 <file path=word/styles.xml><?xml version="1.0" encoding="utf-8"?>
-<w:styles xmlns:mc="http://schemas.openxmlformats.org/markup-compatibility/2006" xmlns:r="http://schemas.openxmlformats.org/officeDocument/2006/relationships" xmlns:w="http://schemas.openxmlformats.org/wordprocessingml/2006/main" xmlns:w14="http://schemas.microsoft.com/office/word/2010/wordml" mc:Ignorable="w14">
+<w:styles xmlns:r="http://schemas.openxmlformats.org/officeDocument/2006/relationships" xmlns:w="http://schemas.openxmlformats.org/wordprocessingml/2006/main">
   <w:docDefaults>
     <w:rPrDefault>
       <w:rPr>
@@ -727,7 +733,7 @@
     </w:rPrDefault>
     <w:pPrDefault/>
   </w:docDefaults>
-  <w:latentStyles w:defLockedState="0" w:defUIPriority="99" w:defSemiHidden="1" w:defUnhideWhenUsed="1" w:defQFormat="0" w:count="276">
+  <w:latentStyles w:defLockedState="0" w:defUIPriority="99" w:defSemiHidden="1" w:defUnhideWhenUsed="1" w:defQFormat="0" w:count="267">
     <w:lsdException w:name="Normal" w:semiHidden="0" w:uiPriority="0" w:unhideWhenUsed="0" w:qFormat="1"/>
     <w:lsdException w:name="heading 1" w:semiHidden="0" w:uiPriority="9" w:unhideWhenUsed="0" w:qFormat="1"/>
     <w:lsdException w:name="heading 2" w:uiPriority="9" w:qFormat="1"/>
@@ -869,6 +875,7 @@
   <w:style w:type="paragraph" w:default="1" w:styleId="Normal">
     <w:name w:val="Normal"/>
     <w:qFormat/>
+    <w:rsid w:val="00434612"/>
   </w:style>
   <w:style w:type="character" w:default="1" w:styleId="DefaultParagraphFont">
     <w:name w:val="Default Paragraph Font"/>
@@ -881,6 +888,7 @@
     <w:uiPriority w:val="99"/>
     <w:semiHidden/>
     <w:unhideWhenUsed/>
+    <w:qFormat/>
     <w:tblPr>
       <w:tblInd w:w="0" w:type="dxa"/>
       <w:tblCellMar>

</xml_diff>